<commit_message>
struktur data pertemuan 9
</commit_message>
<xml_diff>
--- a/semester 4/Praktikum Struktur Data/pertemuan 9/laporan akhir ke-8/Andri Firman Saputra - 201011402125 - 04TPLP016 - Praktikum Struktur Data - Laporan Akhir8 - Pertemuan 9.docx
+++ b/semester 4/Praktikum Struktur Data/pertemuan 9/laporan akhir ke-8/Andri Firman Saputra - 201011402125 - 04TPLP016 - Praktikum Struktur Data - Laporan Akhir8 - Pertemuan 9.docx
@@ -1,6 +1,6 @@
 
 <file path=word/document.xml><?xml version="1.0" encoding="utf-8"?>
-<w:document xmlns:wpc="http://schemas.microsoft.com/office/word/2010/wordprocessingCanvas" xmlns:cx="http://schemas.microsoft.com/office/drawing/2014/chartex" xmlns:cx1="http://schemas.microsoft.com/office/drawing/2015/9/8/chartex" xmlns:cx2="http://schemas.microsoft.com/office/drawing/2015/10/21/chartex" xmlns:cx3="http://schemas.microsoft.com/office/drawing/2016/5/9/chartex" xmlns:cx4="http://schemas.microsoft.com/office/drawing/2016/5/10/chartex" xmlns:cx5="http://schemas.microsoft.com/office/drawing/2016/5/11/chartex" xmlns:cx6="http://schemas.microsoft.com/office/drawing/2016/5/12/chartex" xmlns:cx7="http://schemas.microsoft.com/office/drawing/2016/5/13/chartex" xmlns:cx8="http://schemas.microsoft.com/office/drawing/2016/5/14/chartex" xmlns:mc="http://schemas.openxmlformats.org/markup-compatibility/2006" xmlns:aink="http://schemas.microsoft.com/office/drawing/2016/ink" xmlns:am3d="http://schemas.microsoft.com/office/drawing/2017/model3d" xmlns:o="urn:schemas-microsoft-com:office:office" xmlns:r="http://schemas.openxmlformats.org/officeDocument/2006/relationships" xmlns:m="http://schemas.openxmlformats.org/officeDocument/2006/math" xmlns:v="urn:schemas-microsoft-com:vml" xmlns:wp14="http://schemas.microsoft.com/office/word/2010/wordprocessingDrawing" xmlns:wp="http://schemas.openxmlformats.org/drawingml/2006/wordprocessingDrawing" xmlns:w10="urn:schemas-microsoft-com:office:word" xmlns:w="http://schemas.openxmlformats.org/wordprocessingml/2006/main" xmlns:w14="http://schemas.microsoft.com/office/word/2010/wordml" xmlns:w15="http://schemas.microsoft.com/office/word/2012/wordml" xmlns:w16cid="http://schemas.microsoft.com/office/word/2016/wordml/cid" xmlns:w16se="http://schemas.microsoft.com/office/word/2015/wordml/symex" xmlns:wpg="http://schemas.microsoft.com/office/word/2010/wordprocessingGroup" xmlns:wpi="http://schemas.microsoft.com/office/word/2010/wordprocessingInk" xmlns:wne="http://schemas.microsoft.com/office/word/2006/wordml" xmlns:wps="http://schemas.microsoft.com/office/word/2010/wordprocessingShape" mc:Ignorable="w14 w15 w16se w16cid wp14">
+<w:document xmlns:wpc="http://schemas.microsoft.com/office/word/2010/wordprocessingCanvas" xmlns:cx="http://schemas.microsoft.com/office/drawing/2014/chartex" xmlns:cx1="http://schemas.microsoft.com/office/drawing/2015/9/8/chartex" xmlns:cx2="http://schemas.microsoft.com/office/drawing/2015/10/21/chartex" xmlns:cx3="http://schemas.microsoft.com/office/drawing/2016/5/9/chartex" xmlns:cx4="http://schemas.microsoft.com/office/drawing/2016/5/10/chartex" xmlns:cx5="http://schemas.microsoft.com/office/drawing/2016/5/11/chartex" xmlns:cx6="http://schemas.microsoft.com/office/drawing/2016/5/12/chartex" xmlns:cx7="http://schemas.microsoft.com/office/drawing/2016/5/13/chartex" xmlns:cx8="http://schemas.microsoft.com/office/drawing/2016/5/14/chartex" xmlns:mc="http://schemas.openxmlformats.org/markup-compatibility/2006" xmlns:aink="http://schemas.microsoft.com/office/drawing/2016/ink" xmlns:am3d="http://schemas.microsoft.com/office/drawing/2017/model3d" xmlns:o="urn:schemas-microsoft-com:office:office" xmlns:oel="http://schemas.microsoft.com/office/2019/extlst" xmlns:r="http://schemas.openxmlformats.org/officeDocument/2006/relationships" xmlns:m="http://schemas.openxmlformats.org/officeDocument/2006/math" xmlns:v="urn:schemas-microsoft-com:vml" xmlns:wp14="http://schemas.microsoft.com/office/word/2010/wordprocessingDrawing" xmlns:wp="http://schemas.openxmlformats.org/drawingml/2006/wordprocessingDrawing" xmlns:w10="urn:schemas-microsoft-com:office:word" xmlns:w="http://schemas.openxmlformats.org/wordprocessingml/2006/main" xmlns:w14="http://schemas.microsoft.com/office/word/2010/wordml" xmlns:w15="http://schemas.microsoft.com/office/word/2012/wordml" xmlns:w16cex="http://schemas.microsoft.com/office/word/2018/wordml/cex" xmlns:w16cid="http://schemas.microsoft.com/office/word/2016/wordml/cid" xmlns:w16="http://schemas.microsoft.com/office/word/2018/wordml" xmlns:w16sdtdh="http://schemas.microsoft.com/office/word/2020/wordml/sdtdatahash" xmlns:w16se="http://schemas.microsoft.com/office/word/2015/wordml/symex" xmlns:wpg="http://schemas.microsoft.com/office/word/2010/wordprocessingGroup" xmlns:wpi="http://schemas.microsoft.com/office/word/2010/wordprocessingInk" xmlns:wne="http://schemas.microsoft.com/office/word/2006/wordml" xmlns:wps="http://schemas.microsoft.com/office/word/2010/wordprocessingShape" mc:Ignorable="w14 w15 w16se w16cid w16 w16cex w16sdtdh wp14">
   <w:body>
     <w:p>
       <w:pPr>
@@ -61,9 +61,9 @@
           <w:noProof/>
         </w:rPr>
         <w:drawing>
-          <wp:inline distT="0" distB="0" distL="0" distR="0" wp14:anchorId="042EC6A3" wp14:editId="12FC489C">
-            <wp:extent cx="5731510" cy="7390565"/>
-            <wp:effectExtent l="0" t="0" r="2540" b="1270"/>
+          <wp:inline distT="0" distB="0" distL="0" distR="0" wp14:anchorId="042EC6A3" wp14:editId="0927B641">
+            <wp:extent cx="5438633" cy="7012911"/>
+            <wp:effectExtent l="0" t="0" r="0" b="0"/>
             <wp:docPr id="5" name="Picture 5"/>
             <wp:cNvGraphicFramePr>
               <a:graphicFrameLocks xmlns:a="http://schemas.openxmlformats.org/drawingml/2006/main" noChangeAspect="1"/>
@@ -93,7 +93,7 @@
                   <pic:spPr bwMode="auto">
                     <a:xfrm>
                       <a:off x="0" y="0"/>
-                      <a:ext cx="5731510" cy="7390565"/>
+                      <a:ext cx="5442920" cy="7018439"/>
                     </a:xfrm>
                     <a:prstGeom prst="rect">
                       <a:avLst/>
@@ -139,212 +139,37 @@
         <w:rPr>
           <w:lang w:val="en-US"/>
         </w:rPr>
-        <w:lastRenderedPageBreak/>
-        <w:t xml:space="preserve">Dari lat7_1 </w:t>
-      </w:r>
-      <w:proofErr w:type="spellStart"/>
-      <w:r>
-        <w:rPr>
-          <w:lang w:val="en-US"/>
-        </w:rPr>
-        <w:t>saya</w:t>
-      </w:r>
-      <w:proofErr w:type="spellEnd"/>
+        <w:t>Dari lat</w:t>
+      </w:r>
+      <w:r>
+        <w:rPr>
+          <w:lang w:val="en-US"/>
+        </w:rPr>
+        <w:t>9</w:t>
+      </w:r>
+      <w:r>
+        <w:rPr>
+          <w:lang w:val="en-US"/>
+        </w:rPr>
+        <w:t xml:space="preserve">_1 saya dapat menarik kesimpulan, bahwa elemen array dapat diurutkan nilainya secara menaik menggunakan </w:t>
+      </w:r>
+      <w:r>
+        <w:rPr>
+          <w:lang w:val="en-US"/>
+        </w:rPr>
+        <w:t>metode Shell</w:t>
+      </w:r>
       <w:r>
         <w:rPr>
           <w:lang w:val="en-US"/>
         </w:rPr>
         <w:t xml:space="preserve"> </w:t>
       </w:r>
-      <w:proofErr w:type="spellStart"/>
-      <w:r>
-        <w:rPr>
-          <w:lang w:val="en-US"/>
-        </w:rPr>
-        <w:t>dapat</w:t>
-      </w:r>
-      <w:proofErr w:type="spellEnd"/>
-      <w:r>
-        <w:rPr>
-          <w:lang w:val="en-US"/>
-        </w:rPr>
-        <w:t xml:space="preserve"> </w:t>
-      </w:r>
-      <w:proofErr w:type="spellStart"/>
-      <w:r>
-        <w:rPr>
-          <w:lang w:val="en-US"/>
-        </w:rPr>
-        <w:t>menarik</w:t>
-      </w:r>
-      <w:proofErr w:type="spellEnd"/>
-      <w:r>
-        <w:rPr>
-          <w:lang w:val="en-US"/>
-        </w:rPr>
-        <w:t xml:space="preserve"> </w:t>
-      </w:r>
-      <w:proofErr w:type="spellStart"/>
-      <w:r>
-        <w:rPr>
-          <w:lang w:val="en-US"/>
-        </w:rPr>
-        <w:t>kesimpulan</w:t>
-      </w:r>
-      <w:proofErr w:type="spellEnd"/>
-      <w:r>
-        <w:rPr>
-          <w:lang w:val="en-US"/>
-        </w:rPr>
-        <w:t xml:space="preserve">, </w:t>
-      </w:r>
-      <w:proofErr w:type="spellStart"/>
-      <w:r>
-        <w:rPr>
-          <w:lang w:val="en-US"/>
-        </w:rPr>
-        <w:t>bahwa</w:t>
-      </w:r>
-      <w:proofErr w:type="spellEnd"/>
-      <w:r>
-        <w:rPr>
-          <w:lang w:val="en-US"/>
-        </w:rPr>
-        <w:t xml:space="preserve"> </w:t>
-      </w:r>
-      <w:proofErr w:type="spellStart"/>
-      <w:r>
-        <w:rPr>
-          <w:lang w:val="en-US"/>
-        </w:rPr>
-        <w:t>elemen</w:t>
-      </w:r>
-      <w:proofErr w:type="spellEnd"/>
-      <w:r>
-        <w:rPr>
-          <w:lang w:val="en-US"/>
-        </w:rPr>
-        <w:t xml:space="preserve"> array </w:t>
-      </w:r>
-      <w:proofErr w:type="spellStart"/>
-      <w:r>
-        <w:rPr>
-          <w:lang w:val="en-US"/>
-        </w:rPr>
-        <w:t>dapat</w:t>
-      </w:r>
-      <w:proofErr w:type="spellEnd"/>
-      <w:r>
-        <w:rPr>
-          <w:lang w:val="en-US"/>
-        </w:rPr>
-        <w:t xml:space="preserve"> </w:t>
-      </w:r>
-      <w:proofErr w:type="spellStart"/>
-      <w:r>
-        <w:rPr>
-          <w:lang w:val="en-US"/>
-        </w:rPr>
-        <w:t>diurutkan</w:t>
-      </w:r>
-      <w:proofErr w:type="spellEnd"/>
-      <w:r>
-        <w:rPr>
-          <w:lang w:val="en-US"/>
-        </w:rPr>
-        <w:t xml:space="preserve"> </w:t>
-      </w:r>
-      <w:proofErr w:type="spellStart"/>
-      <w:r>
-        <w:rPr>
-          <w:lang w:val="en-US"/>
-        </w:rPr>
-        <w:t>nilainya</w:t>
-      </w:r>
-      <w:proofErr w:type="spellEnd"/>
-      <w:r>
-        <w:rPr>
-          <w:lang w:val="en-US"/>
-        </w:rPr>
-        <w:t xml:space="preserve"> </w:t>
-      </w:r>
-      <w:proofErr w:type="spellStart"/>
-      <w:r>
-        <w:rPr>
-          <w:lang w:val="en-US"/>
-        </w:rPr>
-        <w:t>secara</w:t>
-      </w:r>
-      <w:proofErr w:type="spellEnd"/>
-      <w:r>
-        <w:rPr>
-          <w:lang w:val="en-US"/>
-        </w:rPr>
-        <w:t xml:space="preserve"> </w:t>
-      </w:r>
-      <w:proofErr w:type="spellStart"/>
-      <w:r>
-        <w:rPr>
-          <w:lang w:val="en-US"/>
-        </w:rPr>
-        <w:t>menaik</w:t>
-      </w:r>
-      <w:proofErr w:type="spellEnd"/>
-      <w:r>
-        <w:rPr>
-          <w:lang w:val="en-US"/>
-        </w:rPr>
-        <w:t xml:space="preserve"> </w:t>
-      </w:r>
-      <w:proofErr w:type="spellStart"/>
-      <w:r>
-        <w:rPr>
-          <w:lang w:val="en-US"/>
-        </w:rPr>
-        <w:t>menggunakan</w:t>
-      </w:r>
-      <w:proofErr w:type="spellEnd"/>
-      <w:r>
-        <w:rPr>
-          <w:lang w:val="en-US"/>
-        </w:rPr>
-        <w:t xml:space="preserve"> </w:t>
-      </w:r>
-      <w:proofErr w:type="spellStart"/>
-      <w:r>
-        <w:rPr>
-          <w:lang w:val="en-US"/>
-        </w:rPr>
-        <w:t>fungsi</w:t>
-      </w:r>
-      <w:proofErr w:type="spellEnd"/>
-      <w:r>
-        <w:rPr>
-          <w:lang w:val="en-US"/>
-        </w:rPr>
-        <w:t xml:space="preserve"> </w:t>
-      </w:r>
-      <w:proofErr w:type="spellStart"/>
-      <w:proofErr w:type="gramStart"/>
-      <w:r>
-        <w:rPr>
-          <w:lang w:val="en-US"/>
-        </w:rPr>
-        <w:t>BubbleSort</w:t>
-      </w:r>
-      <w:proofErr w:type="spellEnd"/>
-      <w:r>
-        <w:rPr>
-          <w:lang w:val="en-US"/>
-        </w:rPr>
-        <w:t>(</w:t>
-      </w:r>
-      <w:proofErr w:type="gramEnd"/>
-      <w:r>
-        <w:rPr>
-          <w:lang w:val="en-US"/>
-        </w:rPr>
-        <w:t>).</w:t>
+      <w:r>
+        <w:rPr>
+          <w:lang w:val="en-US"/>
+        </w:rPr>
+        <w:t>Sort.</w:t>
       </w:r>
     </w:p>
     <w:p>
@@ -365,6 +190,7 @@
         <w:rPr>
           <w:lang w:val="en-US"/>
         </w:rPr>
+        <w:lastRenderedPageBreak/>
         <w:t>Lat</w:t>
       </w:r>
       <w:r>
@@ -476,212 +302,25 @@
         <w:rPr>
           <w:lang w:val="en-US"/>
         </w:rPr>
-        <w:lastRenderedPageBreak/>
-        <w:t xml:space="preserve">Dari lat7_1 </w:t>
-      </w:r>
-      <w:proofErr w:type="spellStart"/>
-      <w:r>
-        <w:rPr>
-          <w:lang w:val="en-US"/>
-        </w:rPr>
-        <w:t>saya</w:t>
-      </w:r>
-      <w:proofErr w:type="spellEnd"/>
-      <w:r>
-        <w:rPr>
-          <w:lang w:val="en-US"/>
-        </w:rPr>
-        <w:t xml:space="preserve"> </w:t>
-      </w:r>
-      <w:proofErr w:type="spellStart"/>
-      <w:r>
-        <w:rPr>
-          <w:lang w:val="en-US"/>
-        </w:rPr>
-        <w:t>dapat</w:t>
-      </w:r>
-      <w:proofErr w:type="spellEnd"/>
-      <w:r>
-        <w:rPr>
-          <w:lang w:val="en-US"/>
-        </w:rPr>
-        <w:t xml:space="preserve"> </w:t>
-      </w:r>
-      <w:proofErr w:type="spellStart"/>
-      <w:r>
-        <w:rPr>
-          <w:lang w:val="en-US"/>
-        </w:rPr>
-        <w:t>menarik</w:t>
-      </w:r>
-      <w:proofErr w:type="spellEnd"/>
-      <w:r>
-        <w:rPr>
-          <w:lang w:val="en-US"/>
-        </w:rPr>
-        <w:t xml:space="preserve"> </w:t>
-      </w:r>
-      <w:proofErr w:type="spellStart"/>
-      <w:r>
-        <w:rPr>
-          <w:lang w:val="en-US"/>
-        </w:rPr>
-        <w:t>kesimpulan</w:t>
-      </w:r>
-      <w:proofErr w:type="spellEnd"/>
-      <w:r>
-        <w:rPr>
-          <w:lang w:val="en-US"/>
-        </w:rPr>
-        <w:t xml:space="preserve">, </w:t>
-      </w:r>
-      <w:proofErr w:type="spellStart"/>
-      <w:r>
-        <w:rPr>
-          <w:lang w:val="en-US"/>
-        </w:rPr>
-        <w:t>bahwa</w:t>
-      </w:r>
-      <w:proofErr w:type="spellEnd"/>
-      <w:r>
-        <w:rPr>
-          <w:lang w:val="en-US"/>
-        </w:rPr>
-        <w:t xml:space="preserve"> </w:t>
-      </w:r>
-      <w:proofErr w:type="spellStart"/>
-      <w:r>
-        <w:rPr>
-          <w:lang w:val="en-US"/>
-        </w:rPr>
-        <w:t>elemen</w:t>
-      </w:r>
-      <w:proofErr w:type="spellEnd"/>
-      <w:r>
-        <w:rPr>
-          <w:lang w:val="en-US"/>
-        </w:rPr>
-        <w:t xml:space="preserve"> array </w:t>
-      </w:r>
-      <w:proofErr w:type="spellStart"/>
-      <w:r>
-        <w:rPr>
-          <w:lang w:val="en-US"/>
-        </w:rPr>
-        <w:t>dapat</w:t>
-      </w:r>
-      <w:proofErr w:type="spellEnd"/>
-      <w:r>
-        <w:rPr>
-          <w:lang w:val="en-US"/>
-        </w:rPr>
-        <w:t xml:space="preserve"> </w:t>
-      </w:r>
-      <w:proofErr w:type="spellStart"/>
-      <w:r>
-        <w:rPr>
-          <w:lang w:val="en-US"/>
-        </w:rPr>
-        <w:t>diurutkan</w:t>
-      </w:r>
-      <w:proofErr w:type="spellEnd"/>
-      <w:r>
-        <w:rPr>
-          <w:lang w:val="en-US"/>
-        </w:rPr>
-        <w:t xml:space="preserve"> </w:t>
-      </w:r>
-      <w:proofErr w:type="spellStart"/>
-      <w:r>
-        <w:rPr>
-          <w:lang w:val="en-US"/>
-        </w:rPr>
-        <w:t>nilainya</w:t>
-      </w:r>
-      <w:proofErr w:type="spellEnd"/>
-      <w:r>
-        <w:rPr>
-          <w:lang w:val="en-US"/>
-        </w:rPr>
-        <w:t xml:space="preserve"> </w:t>
-      </w:r>
-      <w:proofErr w:type="spellStart"/>
-      <w:r>
-        <w:rPr>
-          <w:lang w:val="en-US"/>
-        </w:rPr>
-        <w:t>secara</w:t>
-      </w:r>
-      <w:proofErr w:type="spellEnd"/>
-      <w:r>
-        <w:rPr>
-          <w:lang w:val="en-US"/>
-        </w:rPr>
-        <w:t xml:space="preserve"> </w:t>
-      </w:r>
-      <w:proofErr w:type="spellStart"/>
-      <w:r>
-        <w:rPr>
-          <w:lang w:val="en-US"/>
-        </w:rPr>
-        <w:t>menaik</w:t>
-      </w:r>
-      <w:proofErr w:type="spellEnd"/>
-      <w:r>
-        <w:rPr>
-          <w:lang w:val="en-US"/>
-        </w:rPr>
-        <w:t xml:space="preserve"> </w:t>
-      </w:r>
-      <w:proofErr w:type="spellStart"/>
-      <w:r>
-        <w:rPr>
-          <w:lang w:val="en-US"/>
-        </w:rPr>
-        <w:t>menggunakan</w:t>
-      </w:r>
-      <w:proofErr w:type="spellEnd"/>
-      <w:r>
-        <w:rPr>
-          <w:lang w:val="en-US"/>
-        </w:rPr>
-        <w:t xml:space="preserve"> </w:t>
-      </w:r>
-      <w:proofErr w:type="spellStart"/>
-      <w:r>
-        <w:rPr>
-          <w:lang w:val="en-US"/>
-        </w:rPr>
-        <w:t>fungsi</w:t>
-      </w:r>
-      <w:proofErr w:type="spellEnd"/>
-      <w:r>
-        <w:rPr>
-          <w:lang w:val="en-US"/>
-        </w:rPr>
-        <w:t xml:space="preserve"> </w:t>
-      </w:r>
-      <w:proofErr w:type="spellStart"/>
-      <w:proofErr w:type="gramStart"/>
-      <w:r>
-        <w:rPr>
-          <w:lang w:val="en-US"/>
-        </w:rPr>
-        <w:t>BubbleSort</w:t>
-      </w:r>
-      <w:proofErr w:type="spellEnd"/>
-      <w:r>
-        <w:rPr>
-          <w:lang w:val="en-US"/>
-        </w:rPr>
-        <w:t>(</w:t>
-      </w:r>
-      <w:proofErr w:type="gramEnd"/>
-      <w:r>
-        <w:rPr>
-          <w:lang w:val="en-US"/>
-        </w:rPr>
-        <w:t>).</w:t>
+        <w:t>Dari lat</w:t>
+      </w:r>
+      <w:r>
+        <w:rPr>
+          <w:lang w:val="en-US"/>
+        </w:rPr>
+        <w:t>9</w:t>
+      </w:r>
+      <w:r>
+        <w:rPr>
+          <w:lang w:val="en-US"/>
+        </w:rPr>
+        <w:t xml:space="preserve">_2 saya dapat membuat kesimpulan, bahwa elemen array dapat diurutkan nilainya secara menurun menggunakan </w:t>
+      </w:r>
+      <w:r>
+        <w:rPr>
+          <w:lang w:val="en-US"/>
+        </w:rPr>
+        <w:t>metode Shell Sort.</w:t>
       </w:r>
     </w:p>
     <w:p>
@@ -825,221 +464,26 @@
         <w:rPr>
           <w:lang w:val="en-US"/>
         </w:rPr>
-        <w:t xml:space="preserve">Dari lat7_1 </w:t>
-      </w:r>
-      <w:proofErr w:type="spellStart"/>
-      <w:r>
-        <w:rPr>
-          <w:lang w:val="en-US"/>
-        </w:rPr>
-        <w:t>saya</w:t>
-      </w:r>
-      <w:proofErr w:type="spellEnd"/>
-      <w:r>
-        <w:rPr>
-          <w:lang w:val="en-US"/>
-        </w:rPr>
-        <w:t xml:space="preserve"> </w:t>
-      </w:r>
-      <w:proofErr w:type="spellStart"/>
-      <w:r>
-        <w:rPr>
-          <w:lang w:val="en-US"/>
-        </w:rPr>
-        <w:t>dapat</w:t>
-      </w:r>
-      <w:proofErr w:type="spellEnd"/>
-      <w:r>
-        <w:rPr>
-          <w:lang w:val="en-US"/>
-        </w:rPr>
-        <w:t xml:space="preserve"> </w:t>
-      </w:r>
-      <w:proofErr w:type="spellStart"/>
-      <w:r>
-        <w:rPr>
-          <w:lang w:val="en-US"/>
-        </w:rPr>
-        <w:t>menarik</w:t>
-      </w:r>
-      <w:proofErr w:type="spellEnd"/>
-      <w:r>
-        <w:rPr>
-          <w:lang w:val="en-US"/>
-        </w:rPr>
-        <w:t xml:space="preserve"> </w:t>
-      </w:r>
-      <w:proofErr w:type="spellStart"/>
-      <w:r>
-        <w:rPr>
-          <w:lang w:val="en-US"/>
-        </w:rPr>
-        <w:t>kesimpulan</w:t>
-      </w:r>
-      <w:proofErr w:type="spellEnd"/>
-      <w:r>
-        <w:rPr>
-          <w:lang w:val="en-US"/>
-        </w:rPr>
-        <w:t xml:space="preserve">, </w:t>
-      </w:r>
-      <w:proofErr w:type="spellStart"/>
-      <w:r>
-        <w:rPr>
-          <w:lang w:val="en-US"/>
-        </w:rPr>
-        <w:t>bahwa</w:t>
-      </w:r>
-      <w:proofErr w:type="spellEnd"/>
-      <w:r>
-        <w:rPr>
-          <w:lang w:val="en-US"/>
-        </w:rPr>
-        <w:t xml:space="preserve"> </w:t>
-      </w:r>
-      <w:proofErr w:type="spellStart"/>
-      <w:r>
-        <w:rPr>
-          <w:lang w:val="en-US"/>
-        </w:rPr>
-        <w:t>elemen</w:t>
-      </w:r>
-      <w:proofErr w:type="spellEnd"/>
-      <w:r>
-        <w:rPr>
-          <w:lang w:val="en-US"/>
-        </w:rPr>
-        <w:t xml:space="preserve"> array </w:t>
-      </w:r>
-      <w:proofErr w:type="spellStart"/>
-      <w:r>
-        <w:rPr>
-          <w:lang w:val="en-US"/>
-        </w:rPr>
-        <w:t>dapat</w:t>
-      </w:r>
-      <w:proofErr w:type="spellEnd"/>
-      <w:r>
-        <w:rPr>
-          <w:lang w:val="en-US"/>
-        </w:rPr>
-        <w:t xml:space="preserve"> </w:t>
-      </w:r>
-      <w:proofErr w:type="spellStart"/>
-      <w:r>
-        <w:rPr>
-          <w:lang w:val="en-US"/>
-        </w:rPr>
-        <w:t>diurutkan</w:t>
-      </w:r>
-      <w:proofErr w:type="spellEnd"/>
-      <w:r>
-        <w:rPr>
-          <w:lang w:val="en-US"/>
-        </w:rPr>
-        <w:t xml:space="preserve"> </w:t>
-      </w:r>
-      <w:proofErr w:type="spellStart"/>
-      <w:r>
-        <w:rPr>
-          <w:lang w:val="en-US"/>
-        </w:rPr>
-        <w:t>nilainya</w:t>
-      </w:r>
-      <w:proofErr w:type="spellEnd"/>
-      <w:r>
-        <w:rPr>
-          <w:lang w:val="en-US"/>
-        </w:rPr>
-        <w:t xml:space="preserve"> </w:t>
-      </w:r>
-      <w:proofErr w:type="spellStart"/>
-      <w:r>
-        <w:rPr>
-          <w:lang w:val="en-US"/>
-        </w:rPr>
-        <w:t>secara</w:t>
-      </w:r>
-      <w:proofErr w:type="spellEnd"/>
-      <w:r>
-        <w:rPr>
-          <w:lang w:val="en-US"/>
-        </w:rPr>
-        <w:t xml:space="preserve"> </w:t>
-      </w:r>
-      <w:proofErr w:type="spellStart"/>
-      <w:r>
-        <w:rPr>
-          <w:lang w:val="en-US"/>
-        </w:rPr>
-        <w:t>menaik</w:t>
-      </w:r>
-      <w:proofErr w:type="spellEnd"/>
-      <w:r>
-        <w:rPr>
-          <w:lang w:val="en-US"/>
-        </w:rPr>
-        <w:t xml:space="preserve"> </w:t>
-      </w:r>
-      <w:proofErr w:type="spellStart"/>
-      <w:r>
-        <w:rPr>
-          <w:lang w:val="en-US"/>
-        </w:rPr>
-        <w:t>menggunakan</w:t>
-      </w:r>
-      <w:proofErr w:type="spellEnd"/>
-      <w:r>
-        <w:rPr>
-          <w:lang w:val="en-US"/>
-        </w:rPr>
-        <w:t xml:space="preserve"> </w:t>
-      </w:r>
-      <w:proofErr w:type="spellStart"/>
-      <w:r>
-        <w:rPr>
-          <w:lang w:val="en-US"/>
-        </w:rPr>
-        <w:t>fungsi</w:t>
-      </w:r>
-      <w:proofErr w:type="spellEnd"/>
-      <w:r>
-        <w:rPr>
-          <w:lang w:val="en-US"/>
-        </w:rPr>
-        <w:t xml:space="preserve"> </w:t>
-      </w:r>
-      <w:proofErr w:type="spellStart"/>
-      <w:proofErr w:type="gramStart"/>
-      <w:r>
-        <w:rPr>
-          <w:lang w:val="en-US"/>
-        </w:rPr>
-        <w:t>BubbleSort</w:t>
-      </w:r>
-      <w:proofErr w:type="spellEnd"/>
-      <w:r>
-        <w:rPr>
-          <w:lang w:val="en-US"/>
-        </w:rPr>
-        <w:t>(</w:t>
-      </w:r>
-      <w:proofErr w:type="gramEnd"/>
-      <w:r>
-        <w:rPr>
-          <w:lang w:val="en-US"/>
-        </w:rPr>
-        <w:t>).</w:t>
-      </w:r>
-    </w:p>
-    <w:p>
-      <w:pPr>
-        <w:spacing w:line="360" w:lineRule="auto"/>
-        <w:jc w:val="left"/>
-        <w:rPr>
-          <w:lang w:val="en-US"/>
-        </w:rPr>
-      </w:pPr>
+        <w:t>Dari lat</w:t>
+      </w:r>
+      <w:r>
+        <w:rPr>
+          <w:lang w:val="en-US"/>
+        </w:rPr>
+        <w:t>9</w:t>
+      </w:r>
+      <w:r>
+        <w:rPr>
+          <w:lang w:val="en-US"/>
+        </w:rPr>
+        <w:t xml:space="preserve">_3 saya dapat menarik kesimpulan, bahwa elemen array dapat diurutkan nilainya secara menaik menggunakan </w:t>
+      </w:r>
+      <w:r>
+        <w:rPr>
+          <w:lang w:val="en-US"/>
+        </w:rPr>
+        <w:t>metode Insertion Sort.</w:t>
+      </w:r>
       <w:r>
         <w:rPr>
           <w:lang w:val="en-US"/>
@@ -1170,211 +614,25 @@
         <w:rPr>
           <w:lang w:val="en-US"/>
         </w:rPr>
-        <w:t xml:space="preserve">Dari lat7_1 </w:t>
-      </w:r>
-      <w:proofErr w:type="spellStart"/>
-      <w:r>
-        <w:rPr>
-          <w:lang w:val="en-US"/>
-        </w:rPr>
-        <w:t>saya</w:t>
-      </w:r>
-      <w:proofErr w:type="spellEnd"/>
-      <w:r>
-        <w:rPr>
-          <w:lang w:val="en-US"/>
-        </w:rPr>
-        <w:t xml:space="preserve"> </w:t>
-      </w:r>
-      <w:proofErr w:type="spellStart"/>
-      <w:r>
-        <w:rPr>
-          <w:lang w:val="en-US"/>
-        </w:rPr>
-        <w:t>dapat</w:t>
-      </w:r>
-      <w:proofErr w:type="spellEnd"/>
-      <w:r>
-        <w:rPr>
-          <w:lang w:val="en-US"/>
-        </w:rPr>
-        <w:t xml:space="preserve"> </w:t>
-      </w:r>
-      <w:proofErr w:type="spellStart"/>
-      <w:r>
-        <w:rPr>
-          <w:lang w:val="en-US"/>
-        </w:rPr>
-        <w:t>menarik</w:t>
-      </w:r>
-      <w:proofErr w:type="spellEnd"/>
-      <w:r>
-        <w:rPr>
-          <w:lang w:val="en-US"/>
-        </w:rPr>
-        <w:t xml:space="preserve"> </w:t>
-      </w:r>
-      <w:proofErr w:type="spellStart"/>
-      <w:r>
-        <w:rPr>
-          <w:lang w:val="en-US"/>
-        </w:rPr>
-        <w:t>kesimpulan</w:t>
-      </w:r>
-      <w:proofErr w:type="spellEnd"/>
-      <w:r>
-        <w:rPr>
-          <w:lang w:val="en-US"/>
-        </w:rPr>
-        <w:t xml:space="preserve">, </w:t>
-      </w:r>
-      <w:proofErr w:type="spellStart"/>
-      <w:r>
-        <w:rPr>
-          <w:lang w:val="en-US"/>
-        </w:rPr>
-        <w:t>bahwa</w:t>
-      </w:r>
-      <w:proofErr w:type="spellEnd"/>
-      <w:r>
-        <w:rPr>
-          <w:lang w:val="en-US"/>
-        </w:rPr>
-        <w:t xml:space="preserve"> </w:t>
-      </w:r>
-      <w:proofErr w:type="spellStart"/>
-      <w:r>
-        <w:rPr>
-          <w:lang w:val="en-US"/>
-        </w:rPr>
-        <w:t>elemen</w:t>
-      </w:r>
-      <w:proofErr w:type="spellEnd"/>
-      <w:r>
-        <w:rPr>
-          <w:lang w:val="en-US"/>
-        </w:rPr>
-        <w:t xml:space="preserve"> array </w:t>
-      </w:r>
-      <w:proofErr w:type="spellStart"/>
-      <w:r>
-        <w:rPr>
-          <w:lang w:val="en-US"/>
-        </w:rPr>
-        <w:t>dapat</w:t>
-      </w:r>
-      <w:proofErr w:type="spellEnd"/>
-      <w:r>
-        <w:rPr>
-          <w:lang w:val="en-US"/>
-        </w:rPr>
-        <w:t xml:space="preserve"> </w:t>
-      </w:r>
-      <w:proofErr w:type="spellStart"/>
-      <w:r>
-        <w:rPr>
-          <w:lang w:val="en-US"/>
-        </w:rPr>
-        <w:t>diurutkan</w:t>
-      </w:r>
-      <w:proofErr w:type="spellEnd"/>
-      <w:r>
-        <w:rPr>
-          <w:lang w:val="en-US"/>
-        </w:rPr>
-        <w:t xml:space="preserve"> </w:t>
-      </w:r>
-      <w:proofErr w:type="spellStart"/>
-      <w:r>
-        <w:rPr>
-          <w:lang w:val="en-US"/>
-        </w:rPr>
-        <w:t>nilainya</w:t>
-      </w:r>
-      <w:proofErr w:type="spellEnd"/>
-      <w:r>
-        <w:rPr>
-          <w:lang w:val="en-US"/>
-        </w:rPr>
-        <w:t xml:space="preserve"> </w:t>
-      </w:r>
-      <w:proofErr w:type="spellStart"/>
-      <w:r>
-        <w:rPr>
-          <w:lang w:val="en-US"/>
-        </w:rPr>
-        <w:t>secara</w:t>
-      </w:r>
-      <w:proofErr w:type="spellEnd"/>
-      <w:r>
-        <w:rPr>
-          <w:lang w:val="en-US"/>
-        </w:rPr>
-        <w:t xml:space="preserve"> </w:t>
-      </w:r>
-      <w:proofErr w:type="spellStart"/>
-      <w:r>
-        <w:rPr>
-          <w:lang w:val="en-US"/>
-        </w:rPr>
-        <w:t>menaik</w:t>
-      </w:r>
-      <w:proofErr w:type="spellEnd"/>
-      <w:r>
-        <w:rPr>
-          <w:lang w:val="en-US"/>
-        </w:rPr>
-        <w:t xml:space="preserve"> </w:t>
-      </w:r>
-      <w:proofErr w:type="spellStart"/>
-      <w:r>
-        <w:rPr>
-          <w:lang w:val="en-US"/>
-        </w:rPr>
-        <w:t>menggunakan</w:t>
-      </w:r>
-      <w:proofErr w:type="spellEnd"/>
-      <w:r>
-        <w:rPr>
-          <w:lang w:val="en-US"/>
-        </w:rPr>
-        <w:t xml:space="preserve"> </w:t>
-      </w:r>
-      <w:proofErr w:type="spellStart"/>
-      <w:r>
-        <w:rPr>
-          <w:lang w:val="en-US"/>
-        </w:rPr>
-        <w:t>fungsi</w:t>
-      </w:r>
-      <w:proofErr w:type="spellEnd"/>
-      <w:r>
-        <w:rPr>
-          <w:lang w:val="en-US"/>
-        </w:rPr>
-        <w:t xml:space="preserve"> </w:t>
-      </w:r>
-      <w:proofErr w:type="spellStart"/>
-      <w:proofErr w:type="gramStart"/>
-      <w:r>
-        <w:rPr>
-          <w:lang w:val="en-US"/>
-        </w:rPr>
-        <w:t>BubbleSort</w:t>
-      </w:r>
-      <w:proofErr w:type="spellEnd"/>
-      <w:r>
-        <w:rPr>
-          <w:lang w:val="en-US"/>
-        </w:rPr>
-        <w:t>(</w:t>
-      </w:r>
-      <w:proofErr w:type="gramEnd"/>
-      <w:r>
-        <w:rPr>
-          <w:lang w:val="en-US"/>
-        </w:rPr>
-        <w:t>).</w:t>
+        <w:t>Dari lat</w:t>
+      </w:r>
+      <w:r>
+        <w:rPr>
+          <w:lang w:val="en-US"/>
+        </w:rPr>
+        <w:t>9_4</w:t>
+      </w:r>
+      <w:r>
+        <w:rPr>
+          <w:lang w:val="en-US"/>
+        </w:rPr>
+        <w:t xml:space="preserve"> saya dapat menarik kesimpulan, bahwa elemen array dapat diurutkan nilainya secara </w:t>
+      </w:r>
+      <w:r>
+        <w:rPr>
+          <w:lang w:val="en-US"/>
+        </w:rPr>
+        <w:t>menurun menggunakan metode Insertion Sort.</w:t>
       </w:r>
     </w:p>
     <w:p>
@@ -1418,8 +676,6 @@
         </w:rPr>
         <w:t>9</w:t>
       </w:r>
-      <w:bookmarkStart w:id="0" w:name="_GoBack"/>
-      <w:bookmarkEnd w:id="0"/>
       <w:r>
         <w:rPr>
           <w:lang w:val="en-US"/>
@@ -1434,28 +690,122 @@
           <w:lang w:val="en-US"/>
         </w:rPr>
       </w:pPr>
+      <w:r>
+        <w:rPr>
+          <w:noProof/>
+          <w:lang w:val="en-US"/>
+        </w:rPr>
+        <w:drawing>
+          <wp:inline distT="0" distB="0" distL="0" distR="0" wp14:anchorId="2DEED1D9" wp14:editId="67CC5108">
+            <wp:extent cx="4742103" cy="8746435"/>
+            <wp:effectExtent l="0" t="0" r="1905" b="0"/>
+            <wp:docPr id="1" name="Picture 1"/>
+            <wp:cNvGraphicFramePr>
+              <a:graphicFrameLocks xmlns:a="http://schemas.openxmlformats.org/drawingml/2006/main" noChangeAspect="1"/>
+            </wp:cNvGraphicFramePr>
+            <a:graphic xmlns:a="http://schemas.openxmlformats.org/drawingml/2006/main">
+              <a:graphicData uri="http://schemas.openxmlformats.org/drawingml/2006/picture">
+                <pic:pic xmlns:pic="http://schemas.openxmlformats.org/drawingml/2006/picture">
+                  <pic:nvPicPr>
+                    <pic:cNvPr id="0" name="Picture 1"/>
+                    <pic:cNvPicPr>
+                      <a:picLocks noChangeAspect="1" noChangeArrowheads="1"/>
+                    </pic:cNvPicPr>
+                  </pic:nvPicPr>
+                  <pic:blipFill>
+                    <a:blip r:embed="rId10" cstate="print">
+                      <a:extLst>
+                        <a:ext uri="{28A0092B-C50C-407E-A947-70E740481C1C}">
+                          <a14:useLocalDpi xmlns:a14="http://schemas.microsoft.com/office/drawing/2010/main" val="0"/>
+                        </a:ext>
+                      </a:extLst>
+                    </a:blip>
+                    <a:srcRect/>
+                    <a:stretch>
+                      <a:fillRect/>
+                    </a:stretch>
+                  </pic:blipFill>
+                  <pic:spPr bwMode="auto">
+                    <a:xfrm>
+                      <a:off x="0" y="0"/>
+                      <a:ext cx="4756782" cy="8773509"/>
+                    </a:xfrm>
+                    <a:prstGeom prst="rect">
+                      <a:avLst/>
+                    </a:prstGeom>
+                    <a:noFill/>
+                    <a:ln>
+                      <a:noFill/>
+                    </a:ln>
+                  </pic:spPr>
+                </pic:pic>
+              </a:graphicData>
+            </a:graphic>
+          </wp:inline>
+        </w:drawing>
+      </w:r>
     </w:p>
     <w:p>
       <w:pPr>
         <w:spacing w:line="360" w:lineRule="auto"/>
-        <w:jc w:val="left"/>
-        <w:rPr>
-          <w:lang w:val="en-US"/>
-        </w:rPr>
-      </w:pPr>
-    </w:p>
-    <w:p>
-      <w:pPr>
-        <w:jc w:val="left"/>
-        <w:rPr>
-          <w:lang w:val="en-US"/>
-        </w:rPr>
-      </w:pPr>
-      <w:r>
-        <w:rPr>
-          <w:lang w:val="en-US"/>
-        </w:rPr>
-        <w:br w:type="page"/>
+        <w:rPr>
+          <w:lang w:val="en-US"/>
+        </w:rPr>
+      </w:pPr>
+      <w:r>
+        <w:rPr>
+          <w:noProof/>
+          <w:lang w:val="en-US"/>
+        </w:rPr>
+        <w:lastRenderedPageBreak/>
+        <w:drawing>
+          <wp:inline distT="0" distB="0" distL="0" distR="0" wp14:anchorId="6B79E21C" wp14:editId="76276A1B">
+            <wp:extent cx="4850130" cy="9048750"/>
+            <wp:effectExtent l="0" t="0" r="7620" b="0"/>
+            <wp:docPr id="2" name="Picture 2"/>
+            <wp:cNvGraphicFramePr>
+              <a:graphicFrameLocks xmlns:a="http://schemas.openxmlformats.org/drawingml/2006/main" noChangeAspect="1"/>
+            </wp:cNvGraphicFramePr>
+            <a:graphic xmlns:a="http://schemas.openxmlformats.org/drawingml/2006/main">
+              <a:graphicData uri="http://schemas.openxmlformats.org/drawingml/2006/picture">
+                <pic:pic xmlns:pic="http://schemas.openxmlformats.org/drawingml/2006/picture">
+                  <pic:nvPicPr>
+                    <pic:cNvPr id="0" name="Picture 2"/>
+                    <pic:cNvPicPr>
+                      <a:picLocks noChangeAspect="1" noChangeArrowheads="1"/>
+                    </pic:cNvPicPr>
+                  </pic:nvPicPr>
+                  <pic:blipFill>
+                    <a:blip r:embed="rId11" cstate="print">
+                      <a:extLst>
+                        <a:ext uri="{28A0092B-C50C-407E-A947-70E740481C1C}">
+                          <a14:useLocalDpi xmlns:a14="http://schemas.microsoft.com/office/drawing/2010/main" val="0"/>
+                        </a:ext>
+                      </a:extLst>
+                    </a:blip>
+                    <a:srcRect/>
+                    <a:stretch>
+                      <a:fillRect/>
+                    </a:stretch>
+                  </pic:blipFill>
+                  <pic:spPr bwMode="auto">
+                    <a:xfrm>
+                      <a:off x="0" y="0"/>
+                      <a:ext cx="4850130" cy="9048750"/>
+                    </a:xfrm>
+                    <a:prstGeom prst="rect">
+                      <a:avLst/>
+                    </a:prstGeom>
+                    <a:noFill/>
+                    <a:ln>
+                      <a:noFill/>
+                    </a:ln>
+                  </pic:spPr>
+                </pic:pic>
+              </a:graphicData>
+            </a:graphic>
+          </wp:inline>
+        </w:drawing>
       </w:r>
     </w:p>
     <w:p>
@@ -1488,211 +838,97 @@
         <w:rPr>
           <w:lang w:val="en-US"/>
         </w:rPr>
-        <w:t xml:space="preserve">Dari lat7_1 </w:t>
-      </w:r>
-      <w:proofErr w:type="spellStart"/>
-      <w:r>
-        <w:rPr>
-          <w:lang w:val="en-US"/>
-        </w:rPr>
-        <w:t>saya</w:t>
-      </w:r>
-      <w:proofErr w:type="spellEnd"/>
+        <w:t>Dari lat</w:t>
+      </w:r>
+      <w:r>
+        <w:rPr>
+          <w:lang w:val="en-US"/>
+        </w:rPr>
+        <w:t>9</w:t>
+      </w:r>
+      <w:r>
+        <w:rPr>
+          <w:lang w:val="en-US"/>
+        </w:rPr>
+        <w:t>_</w:t>
+      </w:r>
+      <w:r>
+        <w:rPr>
+          <w:lang w:val="en-US"/>
+        </w:rPr>
+        <w:t>5</w:t>
+      </w:r>
+      <w:r>
+        <w:rPr>
+          <w:lang w:val="en-US"/>
+        </w:rPr>
+        <w:t xml:space="preserve"> saya dapat menarik kesimpulan, bahwa elemen array dapat diurutkan nilainya menggunakan </w:t>
+      </w:r>
+      <w:r>
+        <w:rPr>
+          <w:lang w:val="en-US"/>
+        </w:rPr>
+        <w:t xml:space="preserve">metode Shell Sort </w:t>
+      </w:r>
+      <w:r>
+        <w:rPr>
+          <w:lang w:val="en-US"/>
+        </w:rPr>
+        <w:t xml:space="preserve">dan </w:t>
+      </w:r>
+      <w:r>
+        <w:rPr>
+          <w:lang w:val="en-US"/>
+        </w:rPr>
+        <w:t xml:space="preserve">Insertion Sort baik secara menaik maupun menurun </w:t>
+      </w:r>
+      <w:r>
+        <w:rPr>
+          <w:lang w:val="en-US"/>
+        </w:rPr>
+        <w:t>sesuai kebutuhan pengguna</w:t>
+      </w:r>
+      <w:r>
+        <w:rPr>
+          <w:lang w:val="en-US"/>
+        </w:rPr>
+        <w:t xml:space="preserve"> dengan</w:t>
+      </w:r>
       <w:r>
         <w:rPr>
           <w:lang w:val="en-US"/>
         </w:rPr>
         <w:t xml:space="preserve"> </w:t>
       </w:r>
-      <w:proofErr w:type="spellStart"/>
-      <w:r>
-        <w:rPr>
-          <w:lang w:val="en-US"/>
-        </w:rPr>
-        <w:t>dapat</w:t>
-      </w:r>
-      <w:proofErr w:type="spellEnd"/>
-      <w:r>
-        <w:rPr>
-          <w:lang w:val="en-US"/>
-        </w:rPr>
-        <w:t xml:space="preserve"> </w:t>
-      </w:r>
-      <w:proofErr w:type="spellStart"/>
-      <w:r>
-        <w:rPr>
-          <w:lang w:val="en-US"/>
-        </w:rPr>
-        <w:t>menarik</w:t>
-      </w:r>
-      <w:proofErr w:type="spellEnd"/>
-      <w:r>
-        <w:rPr>
-          <w:lang w:val="en-US"/>
-        </w:rPr>
-        <w:t xml:space="preserve"> </w:t>
-      </w:r>
-      <w:proofErr w:type="spellStart"/>
-      <w:r>
-        <w:rPr>
-          <w:lang w:val="en-US"/>
-        </w:rPr>
-        <w:t>kesimpulan</w:t>
-      </w:r>
-      <w:proofErr w:type="spellEnd"/>
-      <w:r>
-        <w:rPr>
-          <w:lang w:val="en-US"/>
-        </w:rPr>
-        <w:t xml:space="preserve">, </w:t>
-      </w:r>
-      <w:proofErr w:type="spellStart"/>
-      <w:r>
-        <w:rPr>
-          <w:lang w:val="en-US"/>
-        </w:rPr>
-        <w:t>bahwa</w:t>
-      </w:r>
-      <w:proofErr w:type="spellEnd"/>
-      <w:r>
-        <w:rPr>
-          <w:lang w:val="en-US"/>
-        </w:rPr>
-        <w:t xml:space="preserve"> </w:t>
-      </w:r>
-      <w:proofErr w:type="spellStart"/>
-      <w:r>
-        <w:rPr>
-          <w:lang w:val="en-US"/>
-        </w:rPr>
-        <w:t>elemen</w:t>
-      </w:r>
-      <w:proofErr w:type="spellEnd"/>
-      <w:r>
-        <w:rPr>
-          <w:lang w:val="en-US"/>
-        </w:rPr>
-        <w:t xml:space="preserve"> array </w:t>
-      </w:r>
-      <w:proofErr w:type="spellStart"/>
-      <w:r>
-        <w:rPr>
-          <w:lang w:val="en-US"/>
-        </w:rPr>
-        <w:t>dapat</w:t>
-      </w:r>
-      <w:proofErr w:type="spellEnd"/>
-      <w:r>
-        <w:rPr>
-          <w:lang w:val="en-US"/>
-        </w:rPr>
-        <w:t xml:space="preserve"> </w:t>
-      </w:r>
-      <w:proofErr w:type="spellStart"/>
-      <w:r>
-        <w:rPr>
-          <w:lang w:val="en-US"/>
-        </w:rPr>
-        <w:t>diurutkan</w:t>
-      </w:r>
-      <w:proofErr w:type="spellEnd"/>
-      <w:r>
-        <w:rPr>
-          <w:lang w:val="en-US"/>
-        </w:rPr>
-        <w:t xml:space="preserve"> </w:t>
-      </w:r>
-      <w:proofErr w:type="spellStart"/>
-      <w:r>
-        <w:rPr>
-          <w:lang w:val="en-US"/>
-        </w:rPr>
-        <w:t>nilainya</w:t>
-      </w:r>
-      <w:proofErr w:type="spellEnd"/>
-      <w:r>
-        <w:rPr>
-          <w:lang w:val="en-US"/>
-        </w:rPr>
-        <w:t xml:space="preserve"> </w:t>
-      </w:r>
-      <w:proofErr w:type="spellStart"/>
-      <w:r>
-        <w:rPr>
-          <w:lang w:val="en-US"/>
-        </w:rPr>
-        <w:t>secara</w:t>
-      </w:r>
-      <w:proofErr w:type="spellEnd"/>
-      <w:r>
-        <w:rPr>
-          <w:lang w:val="en-US"/>
-        </w:rPr>
-        <w:t xml:space="preserve"> </w:t>
-      </w:r>
-      <w:proofErr w:type="spellStart"/>
-      <w:r>
-        <w:rPr>
-          <w:lang w:val="en-US"/>
-        </w:rPr>
-        <w:t>menaik</w:t>
-      </w:r>
-      <w:proofErr w:type="spellEnd"/>
-      <w:r>
-        <w:rPr>
-          <w:lang w:val="en-US"/>
-        </w:rPr>
-        <w:t xml:space="preserve"> </w:t>
-      </w:r>
-      <w:proofErr w:type="spellStart"/>
-      <w:r>
-        <w:rPr>
-          <w:lang w:val="en-US"/>
-        </w:rPr>
-        <w:t>menggunakan</w:t>
-      </w:r>
-      <w:proofErr w:type="spellEnd"/>
-      <w:r>
-        <w:rPr>
-          <w:lang w:val="en-US"/>
-        </w:rPr>
-        <w:t xml:space="preserve"> </w:t>
-      </w:r>
-      <w:proofErr w:type="spellStart"/>
-      <w:r>
-        <w:rPr>
-          <w:lang w:val="en-US"/>
-        </w:rPr>
-        <w:t>fungsi</w:t>
-      </w:r>
-      <w:proofErr w:type="spellEnd"/>
-      <w:r>
-        <w:rPr>
-          <w:lang w:val="en-US"/>
-        </w:rPr>
-        <w:t xml:space="preserve"> </w:t>
-      </w:r>
-      <w:proofErr w:type="spellStart"/>
-      <w:proofErr w:type="gramStart"/>
-      <w:r>
-        <w:rPr>
-          <w:lang w:val="en-US"/>
-        </w:rPr>
-        <w:t>BubbleSort</w:t>
-      </w:r>
-      <w:proofErr w:type="spellEnd"/>
-      <w:r>
-        <w:rPr>
-          <w:lang w:val="en-US"/>
-        </w:rPr>
-        <w:t>(</w:t>
-      </w:r>
-      <w:proofErr w:type="gramEnd"/>
-      <w:r>
-        <w:rPr>
-          <w:lang w:val="en-US"/>
-        </w:rPr>
-        <w:t>).</w:t>
+      <w:r>
+        <w:rPr>
+          <w:lang w:val="en-US"/>
+        </w:rPr>
+        <w:t>d</w:t>
+      </w:r>
+      <w:r>
+        <w:rPr>
+          <w:lang w:val="en-US"/>
+        </w:rPr>
+        <w:t xml:space="preserve">aftar menu </w:t>
+      </w:r>
+      <w:r>
+        <w:rPr>
+          <w:lang w:val="en-US"/>
+        </w:rPr>
+        <w:t xml:space="preserve">menggunakan </w:t>
+      </w:r>
+      <w:r>
+        <w:rPr>
+          <w:lang w:val="en-US"/>
+        </w:rPr>
+        <w:t>if else</w:t>
+      </w:r>
+      <w:r>
+        <w:rPr>
+          <w:lang w:val="en-US"/>
+        </w:rPr>
+        <w:t>.</w:t>
       </w:r>
     </w:p>
     <w:p>
@@ -1737,6 +973,60 @@
           <w:lang w:val="en-US"/>
         </w:rPr>
       </w:pPr>
+      <w:r>
+        <w:rPr>
+          <w:noProof/>
+          <w:lang w:val="en-US"/>
+        </w:rPr>
+        <w:drawing>
+          <wp:inline distT="0" distB="0" distL="0" distR="0" wp14:anchorId="295CF86D" wp14:editId="1BE6EBB2">
+            <wp:extent cx="5799467" cy="7635922"/>
+            <wp:effectExtent l="0" t="0" r="0" b="3175"/>
+            <wp:docPr id="3" name="Picture 3"/>
+            <wp:cNvGraphicFramePr>
+              <a:graphicFrameLocks xmlns:a="http://schemas.openxmlformats.org/drawingml/2006/main" noChangeAspect="1"/>
+            </wp:cNvGraphicFramePr>
+            <a:graphic xmlns:a="http://schemas.openxmlformats.org/drawingml/2006/main">
+              <a:graphicData uri="http://schemas.openxmlformats.org/drawingml/2006/picture">
+                <pic:pic xmlns:pic="http://schemas.openxmlformats.org/drawingml/2006/picture">
+                  <pic:nvPicPr>
+                    <pic:cNvPr id="0" name="Picture 3"/>
+                    <pic:cNvPicPr>
+                      <a:picLocks noChangeAspect="1" noChangeArrowheads="1"/>
+                    </pic:cNvPicPr>
+                  </pic:nvPicPr>
+                  <pic:blipFill>
+                    <a:blip r:embed="rId12">
+                      <a:extLst>
+                        <a:ext uri="{28A0092B-C50C-407E-A947-70E740481C1C}">
+                          <a14:useLocalDpi xmlns:a14="http://schemas.microsoft.com/office/drawing/2010/main" val="0"/>
+                        </a:ext>
+                      </a:extLst>
+                    </a:blip>
+                    <a:srcRect/>
+                    <a:stretch>
+                      <a:fillRect/>
+                    </a:stretch>
+                  </pic:blipFill>
+                  <pic:spPr bwMode="auto">
+                    <a:xfrm>
+                      <a:off x="0" y="0"/>
+                      <a:ext cx="5799800" cy="7636361"/>
+                    </a:xfrm>
+                    <a:prstGeom prst="rect">
+                      <a:avLst/>
+                    </a:prstGeom>
+                    <a:noFill/>
+                    <a:ln>
+                      <a:noFill/>
+                    </a:ln>
+                  </pic:spPr>
+                </pic:pic>
+              </a:graphicData>
+            </a:graphic>
+          </wp:inline>
+        </w:drawing>
+      </w:r>
     </w:p>
     <w:sectPr>
       <w:pgSz w:w="11906" w:h="16838"/>
@@ -1749,7 +1039,7 @@
 </file>
 
 <file path=word/numbering.xml><?xml version="1.0" encoding="utf-8"?>
-<w:numbering xmlns:wpc="http://schemas.microsoft.com/office/word/2010/wordprocessingCanvas" xmlns:cx="http://schemas.microsoft.com/office/drawing/2014/chartex" xmlns:cx1="http://schemas.microsoft.com/office/drawing/2015/9/8/chartex" xmlns:cx2="http://schemas.microsoft.com/office/drawing/2015/10/21/chartex" xmlns:cx3="http://schemas.microsoft.com/office/drawing/2016/5/9/chartex" xmlns:cx4="http://schemas.microsoft.com/office/drawing/2016/5/10/chartex" xmlns:cx5="http://schemas.microsoft.com/office/drawing/2016/5/11/chartex" xmlns:cx6="http://schemas.microsoft.com/office/drawing/2016/5/12/chartex" xmlns:cx7="http://schemas.microsoft.com/office/drawing/2016/5/13/chartex" xmlns:cx8="http://schemas.microsoft.com/office/drawing/2016/5/14/chartex" xmlns:mc="http://schemas.openxmlformats.org/markup-compatibility/2006" xmlns:aink="http://schemas.microsoft.com/office/drawing/2016/ink" xmlns:am3d="http://schemas.microsoft.com/office/drawing/2017/model3d" xmlns:o="urn:schemas-microsoft-com:office:office" xmlns:r="http://schemas.openxmlformats.org/officeDocument/2006/relationships" xmlns:m="http://schemas.openxmlformats.org/officeDocument/2006/math" xmlns:v="urn:schemas-microsoft-com:vml" xmlns:wp14="http://schemas.microsoft.com/office/word/2010/wordprocessingDrawing" xmlns:wp="http://schemas.openxmlformats.org/drawingml/2006/wordprocessingDrawing" xmlns:w10="urn:schemas-microsoft-com:office:word" xmlns:w="http://schemas.openxmlformats.org/wordprocessingml/2006/main" xmlns:w14="http://schemas.microsoft.com/office/word/2010/wordml" xmlns:w15="http://schemas.microsoft.com/office/word/2012/wordml" xmlns:w16cid="http://schemas.microsoft.com/office/word/2016/wordml/cid" xmlns:w16se="http://schemas.microsoft.com/office/word/2015/wordml/symex" xmlns:wpg="http://schemas.microsoft.com/office/word/2010/wordprocessingGroup" xmlns:wpi="http://schemas.microsoft.com/office/word/2010/wordprocessingInk" xmlns:wne="http://schemas.microsoft.com/office/word/2006/wordml" xmlns:wps="http://schemas.microsoft.com/office/word/2010/wordprocessingShape" mc:Ignorable="w14 w15 w16se w16cid wp14">
+<w:numbering xmlns:wpc="http://schemas.microsoft.com/office/word/2010/wordprocessingCanvas" xmlns:cx="http://schemas.microsoft.com/office/drawing/2014/chartex" xmlns:cx1="http://schemas.microsoft.com/office/drawing/2015/9/8/chartex" xmlns:cx2="http://schemas.microsoft.com/office/drawing/2015/10/21/chartex" xmlns:cx3="http://schemas.microsoft.com/office/drawing/2016/5/9/chartex" xmlns:cx4="http://schemas.microsoft.com/office/drawing/2016/5/10/chartex" xmlns:cx5="http://schemas.microsoft.com/office/drawing/2016/5/11/chartex" xmlns:cx6="http://schemas.microsoft.com/office/drawing/2016/5/12/chartex" xmlns:cx7="http://schemas.microsoft.com/office/drawing/2016/5/13/chartex" xmlns:cx8="http://schemas.microsoft.com/office/drawing/2016/5/14/chartex" xmlns:mc="http://schemas.openxmlformats.org/markup-compatibility/2006" xmlns:aink="http://schemas.microsoft.com/office/drawing/2016/ink" xmlns:am3d="http://schemas.microsoft.com/office/drawing/2017/model3d" xmlns:o="urn:schemas-microsoft-com:office:office" xmlns:oel="http://schemas.microsoft.com/office/2019/extlst" xmlns:r="http://schemas.openxmlformats.org/officeDocument/2006/relationships" xmlns:m="http://schemas.openxmlformats.org/officeDocument/2006/math" xmlns:v="urn:schemas-microsoft-com:vml" xmlns:wp14="http://schemas.microsoft.com/office/word/2010/wordprocessingDrawing" xmlns:wp="http://schemas.openxmlformats.org/drawingml/2006/wordprocessingDrawing" xmlns:w10="urn:schemas-microsoft-com:office:word" xmlns:w="http://schemas.openxmlformats.org/wordprocessingml/2006/main" xmlns:w14="http://schemas.microsoft.com/office/word/2010/wordml" xmlns:w15="http://schemas.microsoft.com/office/word/2012/wordml" xmlns:w16cex="http://schemas.microsoft.com/office/word/2018/wordml/cex" xmlns:w16cid="http://schemas.microsoft.com/office/word/2016/wordml/cid" xmlns:w16="http://schemas.microsoft.com/office/word/2018/wordml" xmlns:w16sdtdh="http://schemas.microsoft.com/office/word/2020/wordml/sdtdatahash" xmlns:w16se="http://schemas.microsoft.com/office/word/2015/wordml/symex" xmlns:wpg="http://schemas.microsoft.com/office/word/2010/wordprocessingGroup" xmlns:wpi="http://schemas.microsoft.com/office/word/2010/wordprocessingInk" xmlns:wne="http://schemas.microsoft.com/office/word/2006/wordml" xmlns:wps="http://schemas.microsoft.com/office/word/2010/wordprocessingShape" mc:Ignorable="w14 w15 w16se w16cid w16 w16cex w16sdtdh wp14">
   <w:abstractNum w:abstractNumId="0" w15:restartNumberingAfterBreak="0">
     <w:nsid w:val="012A5917"/>
     <w:multiLevelType w:val="hybridMultilevel"/>
@@ -4100,7 +3390,7 @@
 </file>
 
 <file path=word/styles.xml><?xml version="1.0" encoding="utf-8"?>
-<w:styles xmlns:mc="http://schemas.openxmlformats.org/markup-compatibility/2006" xmlns:r="http://schemas.openxmlformats.org/officeDocument/2006/relationships" xmlns:w="http://schemas.openxmlformats.org/wordprocessingml/2006/main" xmlns:w14="http://schemas.microsoft.com/office/word/2010/wordml" xmlns:w15="http://schemas.microsoft.com/office/word/2012/wordml" xmlns:w16cid="http://schemas.microsoft.com/office/word/2016/wordml/cid" xmlns:w16se="http://schemas.microsoft.com/office/word/2015/wordml/symex" mc:Ignorable="w14 w15 w16se w16cid">
+<w:styles xmlns:mc="http://schemas.openxmlformats.org/markup-compatibility/2006" xmlns:r="http://schemas.openxmlformats.org/officeDocument/2006/relationships" xmlns:w="http://schemas.openxmlformats.org/wordprocessingml/2006/main" xmlns:w14="http://schemas.microsoft.com/office/word/2010/wordml" xmlns:w15="http://schemas.microsoft.com/office/word/2012/wordml" xmlns:w16cex="http://schemas.microsoft.com/office/word/2018/wordml/cex" xmlns:w16cid="http://schemas.microsoft.com/office/word/2016/wordml/cid" xmlns:w16="http://schemas.microsoft.com/office/word/2018/wordml" xmlns:w16sdtdh="http://schemas.microsoft.com/office/word/2020/wordml/sdtdatahash" xmlns:w16se="http://schemas.microsoft.com/office/word/2015/wordml/symex" mc:Ignorable="w14 w15 w16se w16cid w16 w16cex w16sdtdh">
   <w:docDefaults>
     <w:rPrDefault>
       <w:rPr>
@@ -4116,7 +3406,7 @@
       </w:pPr>
     </w:pPrDefault>
   </w:docDefaults>
-  <w:latentStyles w:defLockedState="0" w:defUIPriority="99" w:defSemiHidden="0" w:defUnhideWhenUsed="0" w:defQFormat="0" w:count="375">
+  <w:latentStyles w:defLockedState="0" w:defUIPriority="99" w:defSemiHidden="0" w:defUnhideWhenUsed="0" w:defQFormat="0" w:count="376">
     <w:lsdException w:name="Normal" w:uiPriority="0" w:qFormat="1"/>
     <w:lsdException w:name="heading 1" w:uiPriority="9" w:qFormat="1"/>
     <w:lsdException w:name="heading 2" w:semiHidden="1" w:uiPriority="9" w:unhideWhenUsed="1" w:qFormat="1"/>
@@ -4222,7 +3512,6 @@
     <w:lsdException w:name="HTML Sample" w:semiHidden="1" w:unhideWhenUsed="1"/>
     <w:lsdException w:name="HTML Typewriter" w:semiHidden="1" w:unhideWhenUsed="1"/>
     <w:lsdException w:name="HTML Variable" w:semiHidden="1" w:unhideWhenUsed="1"/>
-    <w:lsdException w:name="Normal Table" w:semiHidden="1" w:unhideWhenUsed="1"/>
     <w:lsdException w:name="annotation subject" w:semiHidden="1" w:unhideWhenUsed="1"/>
     <w:lsdException w:name="No List" w:semiHidden="1" w:unhideWhenUsed="1"/>
     <w:lsdException w:name="Outline List 1" w:semiHidden="1" w:unhideWhenUsed="1"/>
@@ -4269,10 +3558,8 @@
     <w:lsdException w:name="Table Subtle 2" w:semiHidden="1" w:unhideWhenUsed="1"/>
     <w:lsdException w:name="Table Web 1" w:semiHidden="1" w:unhideWhenUsed="1"/>
     <w:lsdException w:name="Table Web 2" w:semiHidden="1" w:unhideWhenUsed="1"/>
-    <w:lsdException w:name="Table Web 3" w:semiHidden="1" w:unhideWhenUsed="1"/>
     <w:lsdException w:name="Balloon Text" w:semiHidden="1" w:unhideWhenUsed="1"/>
     <w:lsdException w:name="Table Grid" w:uiPriority="39"/>
-    <w:lsdException w:name="Table Theme" w:semiHidden="1" w:unhideWhenUsed="1"/>
     <w:lsdException w:name="Placeholder Text" w:semiHidden="1"/>
     <w:lsdException w:name="No Spacing" w:uiPriority="1" w:qFormat="1"/>
     <w:lsdException w:name="Light Shading" w:uiPriority="60"/>
@@ -4492,6 +3779,7 @@
     <w:lsdException w:name="Smart Hyperlink" w:semiHidden="1" w:unhideWhenUsed="1"/>
     <w:lsdException w:name="Hashtag" w:semiHidden="1" w:unhideWhenUsed="1"/>
     <w:lsdException w:name="Unresolved Mention" w:semiHidden="1" w:unhideWhenUsed="1"/>
+    <w:lsdException w:name="Smart Link" w:semiHidden="1" w:unhideWhenUsed="1"/>
   </w:latentStyles>
   <w:style w:type="paragraph" w:default="1" w:styleId="Normal">
     <w:name w:val="Normal"/>

</xml_diff>